<commit_message>
Fixes and formatting enhancements
</commit_message>
<xml_diff>
--- a/DouayRheims/Word/NT/Luke/CHAPTER 1.docx
+++ b/DouayRheims/Word/NT/Luke/CHAPTER 1.docx
@@ -88,18 +88,33 @@
           <w:i/>
         </w:rPr>
       </w:pPr>
-      <w:r>
-        <w:rPr>
-          <w:rFonts w:ascii="Liberation Serif" w:hAnsi="Liberation Serif" w:cs="Liberation Serif"/>
-        </w:rPr>
-        <w:t>ST. MARK</w:t>
+      <w:bookmarkStart w:id="0" w:name="_GoBack"/>
+      <w:r>
+        <w:rPr>
+          <w:rFonts w:ascii="Liberation Serif" w:hAnsi="Liberation Serif" w:cs="Liberation Serif"/>
+        </w:rPr>
+        <w:t xml:space="preserve">ST. </w:t>
+      </w:r>
+      <w:proofErr w:type="gramStart"/>
+      <w:r>
+        <w:rPr>
+          <w:rFonts w:ascii="Liberation Serif" w:hAnsi="Liberation Serif" w:cs="Liberation Serif"/>
+        </w:rPr>
+        <w:t>LUKE,</w:t>
+      </w:r>
+      <w:proofErr w:type="gramEnd"/>
+      <w:r>
+        <w:rPr>
+          <w:rFonts w:ascii="Liberation Serif" w:hAnsi="Liberation Serif" w:cs="Liberation Serif"/>
+        </w:rPr>
+        <w:t xml:space="preserve"> </w:t>
       </w:r>
       <w:r>
         <w:rPr>
           <w:rFonts w:ascii="Liberation Serif" w:hAnsi="Liberation Serif" w:cs="Liberation Serif"/>
           <w:i/>
         </w:rPr>
-        <w:t>, the disciple and interpreter of St. Peter, (</w:t>
+        <w:t xml:space="preserve">was a native of Antioch, the capital of Syria. He was by profession a physician; and some ancient writer say, that he was very skillful in painting. He was converted by St. Paul; and became his disciple and companion in his travels, and fellow </w:t>
       </w:r>
       <w:proofErr w:type="spellStart"/>
       <w:r>
@@ -107,7 +122,7 @@
           <w:rFonts w:ascii="Liberation Serif" w:hAnsi="Liberation Serif" w:cs="Liberation Serif"/>
           <w:i/>
         </w:rPr>
-        <w:t>saith</w:t>
+        <w:t>labourer</w:t>
       </w:r>
       <w:proofErr w:type="spellEnd"/>
       <w:r>
@@ -115,38 +130,21 @@
           <w:rFonts w:ascii="Liberation Serif" w:hAnsi="Liberation Serif" w:cs="Liberation Serif"/>
           <w:i/>
         </w:rPr>
-        <w:t xml:space="preserve"> St. Jerome,) according to what he heard from Peter himself, wrote at Rome a brief Gospel at the request of the Brethren, about ten years after our Lord’s Ascension; which when Peter had heard, he approved of it, and with his authority published it to the church to be read. </w:t>
-      </w:r>
-      <w:proofErr w:type="spellStart"/>
-      <w:r>
-        <w:rPr>
-          <w:rFonts w:ascii="Liberation Serif" w:hAnsi="Liberation Serif" w:cs="Liberation Serif"/>
-          <w:i/>
-        </w:rPr>
-        <w:t>Baronius</w:t>
-      </w:r>
-      <w:proofErr w:type="spellEnd"/>
-      <w:r>
-        <w:rPr>
-          <w:rFonts w:ascii="Liberation Serif" w:hAnsi="Liberation Serif" w:cs="Liberation Serif"/>
-          <w:i/>
-        </w:rPr>
-        <w:t xml:space="preserve"> and others say, that the original was written in Latin: but the more general opinion is that the Evangelist wrote it in Greek.</w:t>
-      </w:r>
-    </w:p>
-    <w:p>
-      <w:pPr>
-        <w:pStyle w:val="NoSpacing"/>
-        <w:spacing w:line="276" w:lineRule="auto"/>
-        <w:ind w:firstLine="180"/>
-        <w:jc w:val="both"/>
-        <w:rPr>
-          <w:rFonts w:ascii="Liberation Serif" w:hAnsi="Liberation Serif" w:cs="Liberation Serif"/>
-          <w:sz w:val="24"/>
-        </w:rPr>
-      </w:pPr>
-      <w:bookmarkStart w:id="0" w:name="_GoBack"/>
-      <w:bookmarkEnd w:id="0"/>
+        <w:t xml:space="preserve"> in the ministry of the Gospel. He wrote in Greek, about twenty-four years after our Lord’s Ascension.</w:t>
+      </w:r>
+    </w:p>
+    <w:bookmarkEnd w:id="0"/>
+    <w:p>
+      <w:pPr>
+        <w:pStyle w:val="NoSpacing"/>
+        <w:spacing w:line="276" w:lineRule="auto"/>
+        <w:ind w:firstLine="180"/>
+        <w:jc w:val="both"/>
+        <w:rPr>
+          <w:rFonts w:ascii="Liberation Serif" w:hAnsi="Liberation Serif" w:cs="Liberation Serif"/>
+          <w:sz w:val="24"/>
+        </w:rPr>
+      </w:pPr>
     </w:p>
     <w:p>
       <w:pPr>
@@ -676,34 +674,34 @@
           <w:b/>
           <w:sz w:val="24"/>
         </w:rPr>
+        <w:t>16</w:t>
+      </w:r>
+      <w:r>
+        <w:rPr>
+          <w:rFonts w:ascii="Liberation Serif" w:hAnsi="Liberation Serif" w:cs="Liberation Serif"/>
+          <w:sz w:val="24"/>
+        </w:rPr>
+        <w:t xml:space="preserve"> And he shall convert many of the children of Israel to the Lord their God.</w:t>
+      </w:r>
+    </w:p>
+    <w:p>
+      <w:pPr>
+        <w:pStyle w:val="NoSpacing"/>
+        <w:spacing w:line="276" w:lineRule="auto"/>
+        <w:ind w:firstLine="180"/>
+        <w:jc w:val="both"/>
+        <w:rPr>
+          <w:rFonts w:ascii="Liberation Serif" w:hAnsi="Liberation Serif" w:cs="Liberation Serif"/>
+          <w:sz w:val="24"/>
+        </w:rPr>
+      </w:pPr>
+      <w:r>
+        <w:rPr>
+          <w:rFonts w:ascii="Liberation Serif" w:hAnsi="Liberation Serif" w:cs="Liberation Serif"/>
+          <w:b/>
+          <w:sz w:val="24"/>
+        </w:rPr>
         <w:lastRenderedPageBreak/>
-        <w:t>16</w:t>
-      </w:r>
-      <w:r>
-        <w:rPr>
-          <w:rFonts w:ascii="Liberation Serif" w:hAnsi="Liberation Serif" w:cs="Liberation Serif"/>
-          <w:sz w:val="24"/>
-        </w:rPr>
-        <w:t xml:space="preserve"> And he shall convert many of the children of Israel to the Lord their God.</w:t>
-      </w:r>
-    </w:p>
-    <w:p>
-      <w:pPr>
-        <w:pStyle w:val="NoSpacing"/>
-        <w:spacing w:line="276" w:lineRule="auto"/>
-        <w:ind w:firstLine="180"/>
-        <w:jc w:val="both"/>
-        <w:rPr>
-          <w:rFonts w:ascii="Liberation Serif" w:hAnsi="Liberation Serif" w:cs="Liberation Serif"/>
-          <w:sz w:val="24"/>
-        </w:rPr>
-      </w:pPr>
-      <w:r>
-        <w:rPr>
-          <w:rFonts w:ascii="Liberation Serif" w:hAnsi="Liberation Serif" w:cs="Liberation Serif"/>
-          <w:b/>
-          <w:sz w:val="24"/>
-        </w:rPr>
         <w:t>17</w:t>
       </w:r>
       <w:r>
@@ -1333,34 +1331,34 @@
           <w:b/>
           <w:sz w:val="24"/>
         </w:rPr>
+        <w:t>37</w:t>
+      </w:r>
+      <w:r>
+        <w:rPr>
+          <w:rFonts w:ascii="Liberation Serif" w:hAnsi="Liberation Serif" w:cs="Liberation Serif"/>
+          <w:sz w:val="24"/>
+        </w:rPr>
+        <w:t xml:space="preserve"> Because no word shall be impossible with God.</w:t>
+      </w:r>
+    </w:p>
+    <w:p>
+      <w:pPr>
+        <w:pStyle w:val="NoSpacing"/>
+        <w:spacing w:line="276" w:lineRule="auto"/>
+        <w:ind w:firstLine="180"/>
+        <w:jc w:val="both"/>
+        <w:rPr>
+          <w:rFonts w:ascii="Liberation Serif" w:hAnsi="Liberation Serif" w:cs="Liberation Serif"/>
+          <w:sz w:val="24"/>
+        </w:rPr>
+      </w:pPr>
+      <w:r>
+        <w:rPr>
+          <w:rFonts w:ascii="Liberation Serif" w:hAnsi="Liberation Serif" w:cs="Liberation Serif"/>
+          <w:b/>
+          <w:sz w:val="24"/>
+        </w:rPr>
         <w:lastRenderedPageBreak/>
-        <w:t>37</w:t>
-      </w:r>
-      <w:r>
-        <w:rPr>
-          <w:rFonts w:ascii="Liberation Serif" w:hAnsi="Liberation Serif" w:cs="Liberation Serif"/>
-          <w:sz w:val="24"/>
-        </w:rPr>
-        <w:t xml:space="preserve"> Because no word shall be impossible with God.</w:t>
-      </w:r>
-    </w:p>
-    <w:p>
-      <w:pPr>
-        <w:pStyle w:val="NoSpacing"/>
-        <w:spacing w:line="276" w:lineRule="auto"/>
-        <w:ind w:firstLine="180"/>
-        <w:jc w:val="both"/>
-        <w:rPr>
-          <w:rFonts w:ascii="Liberation Serif" w:hAnsi="Liberation Serif" w:cs="Liberation Serif"/>
-          <w:sz w:val="24"/>
-        </w:rPr>
-      </w:pPr>
-      <w:r>
-        <w:rPr>
-          <w:rFonts w:ascii="Liberation Serif" w:hAnsi="Liberation Serif" w:cs="Liberation Serif"/>
-          <w:b/>
-          <w:sz w:val="24"/>
-        </w:rPr>
         <w:t>38</w:t>
       </w:r>
       <w:r>
@@ -2304,34 +2302,34 @@
           <w:b/>
           <w:sz w:val="24"/>
         </w:rPr>
+        <w:t>67</w:t>
+      </w:r>
+      <w:r>
+        <w:rPr>
+          <w:rFonts w:ascii="Liberation Serif" w:hAnsi="Liberation Serif" w:cs="Liberation Serif"/>
+          <w:sz w:val="24"/>
+        </w:rPr>
+        <w:t xml:space="preserve"> And Zachary his father was filled with the Holy Ghost; and he prophesied, saying:</w:t>
+      </w:r>
+    </w:p>
+    <w:p>
+      <w:pPr>
+        <w:pStyle w:val="NoSpacing"/>
+        <w:spacing w:line="276" w:lineRule="auto"/>
+        <w:ind w:firstLine="180"/>
+        <w:jc w:val="both"/>
+        <w:rPr>
+          <w:rFonts w:ascii="Liberation Serif" w:hAnsi="Liberation Serif" w:cs="Liberation Serif"/>
+          <w:sz w:val="24"/>
+        </w:rPr>
+      </w:pPr>
+      <w:r>
+        <w:rPr>
+          <w:rFonts w:ascii="Liberation Serif" w:hAnsi="Liberation Serif" w:cs="Liberation Serif"/>
+          <w:b/>
+          <w:sz w:val="24"/>
+        </w:rPr>
         <w:lastRenderedPageBreak/>
-        <w:t>67</w:t>
-      </w:r>
-      <w:r>
-        <w:rPr>
-          <w:rFonts w:ascii="Liberation Serif" w:hAnsi="Liberation Serif" w:cs="Liberation Serif"/>
-          <w:sz w:val="24"/>
-        </w:rPr>
-        <w:t xml:space="preserve"> And Zachary his father was filled with the Holy Ghost; and he prophesied, saying:</w:t>
-      </w:r>
-    </w:p>
-    <w:p>
-      <w:pPr>
-        <w:pStyle w:val="NoSpacing"/>
-        <w:spacing w:line="276" w:lineRule="auto"/>
-        <w:ind w:firstLine="180"/>
-        <w:jc w:val="both"/>
-        <w:rPr>
-          <w:rFonts w:ascii="Liberation Serif" w:hAnsi="Liberation Serif" w:cs="Liberation Serif"/>
-          <w:sz w:val="24"/>
-        </w:rPr>
-      </w:pPr>
-      <w:r>
-        <w:rPr>
-          <w:rFonts w:ascii="Liberation Serif" w:hAnsi="Liberation Serif" w:cs="Liberation Serif"/>
-          <w:b/>
-          <w:sz w:val="24"/>
-        </w:rPr>
         <w:t>68</w:t>
       </w:r>
       <w:r>

</xml_diff>